<commit_message>
Documentation updated (handling of linker script libs\TARGET_CY8CKIT-062S2-43012\COMPONENT_CM4\TOOLCHAIN_GCC_ARM\cy8c6xxa_cm4_dual.ld)
cy8c6xxa_cm4_dual.ld added to the versioned files
</commit_message>
<xml_diff>
--- a/documentation/HowToBuildDemo.docx
+++ b/documentation/HowToBuildDemo.docx
@@ -771,7 +771,6 @@
         <w:t xml:space="preserve"> folder, which holds the generated library (</w:t>
       </w:r>
       <w:proofErr w:type="spellStart"/>
-      <w:proofErr w:type="gramStart"/>
       <w:r>
         <w:rPr>
           <w:rFonts w:ascii="Courier New" w:hAnsi="Courier New" w:cs="Courier New"/>
@@ -779,7 +778,6 @@
         <w:t>libaltia.a</w:t>
       </w:r>
       <w:proofErr w:type="spellEnd"/>
-      <w:proofErr w:type="gramEnd"/>
       <w:r>
         <w:t>)</w:t>
       </w:r>
@@ -1113,6 +1111,776 @@
       <w:proofErr w:type="spellEnd"/>
       <w:r>
         <w:t xml:space="preserve"> Console.</w:t>
+      </w:r>
+      <w:r>
+        <w:br/>
+      </w:r>
+    </w:p>
+    <w:p>
+      <w:pPr>
+        <w:spacing w:after="160" w:line="259" w:lineRule="auto"/>
+      </w:pPr>
+      <w:r>
+        <w:br w:type="page"/>
+      </w:r>
+    </w:p>
+    <w:p>
+      <w:r>
+        <w:lastRenderedPageBreak/>
+        <w:t xml:space="preserve">Since the Linking process requires a location (address space) to place the BAM asset binary data. For this changes have been made to </w:t>
+      </w:r>
+      <w:r>
+        <w:t>AltiaHMISample_CY8CKIT-028-TFT</w:t>
+      </w:r>
+      <w:r>
+        <w:t>/</w:t>
+      </w:r>
+      <w:r>
+        <w:t>TARGET_CY8CKIT-062S2-43012</w:t>
+      </w:r>
+      <w:r>
+        <w:t>/</w:t>
+      </w:r>
+      <w:r>
+        <w:t>COMPONENT_CM4</w:t>
+      </w:r>
+      <w:r>
+        <w:t>/</w:t>
+      </w:r>
+      <w:r>
+        <w:t>TOOLCHAIN_GCC_ARM</w:t>
+      </w:r>
+      <w:r>
+        <w:t>/</w:t>
+      </w:r>
+      <w:r>
+        <w:t>cy8c6xxa_cm4_dual.ld</w:t>
+      </w:r>
+      <w:r>
+        <w:t xml:space="preserve"> linker script. Please copy the file </w:t>
+      </w:r>
+      <w:r>
+        <w:t>AltiaHMISample_CY8CKIT-028-TFT</w:t>
+      </w:r>
+      <w:r>
+        <w:t>/</w:t>
+      </w:r>
+      <w:r>
+        <w:t>cy8c6xxa_cm4_dual.ld</w:t>
+      </w:r>
+      <w:r>
+        <w:t xml:space="preserve"> </w:t>
+      </w:r>
+      <w:r>
+        <w:t>to the afore mentioned folder to have the following changes considered:</w:t>
+      </w:r>
+    </w:p>
+    <w:p>
+      <w:pPr>
+        <w:spacing w:after="0" w:line="240" w:lineRule="auto"/>
+        <w:rPr>
+          <w:rFonts w:ascii="Courier New" w:hAnsi="Courier New" w:cs="Courier New"/>
+          <w:sz w:val="16"/>
+          <w:szCs w:val="16"/>
+        </w:rPr>
+      </w:pPr>
+      <w:r>
+        <w:rPr>
+          <w:rFonts w:ascii="Courier New" w:hAnsi="Courier New" w:cs="Courier New"/>
+          <w:sz w:val="16"/>
+          <w:szCs w:val="16"/>
+        </w:rPr>
+        <w:t>MEMORY</w:t>
+      </w:r>
+    </w:p>
+    <w:p>
+      <w:pPr>
+        <w:spacing w:after="0" w:line="240" w:lineRule="auto"/>
+        <w:rPr>
+          <w:rFonts w:ascii="Courier New" w:hAnsi="Courier New" w:cs="Courier New"/>
+          <w:sz w:val="16"/>
+          <w:szCs w:val="16"/>
+        </w:rPr>
+      </w:pPr>
+      <w:r>
+        <w:rPr>
+          <w:rFonts w:ascii="Courier New" w:hAnsi="Courier New" w:cs="Courier New"/>
+          <w:sz w:val="16"/>
+          <w:szCs w:val="16"/>
+        </w:rPr>
+        <w:t>{</w:t>
+      </w:r>
+    </w:p>
+    <w:p>
+      <w:pPr>
+        <w:spacing w:after="0" w:line="240" w:lineRule="auto"/>
+        <w:rPr>
+          <w:rFonts w:ascii="Courier New" w:hAnsi="Courier New" w:cs="Courier New"/>
+          <w:sz w:val="16"/>
+          <w:szCs w:val="16"/>
+        </w:rPr>
+      </w:pPr>
+      <w:r>
+        <w:rPr>
+          <w:rFonts w:ascii="Courier New" w:hAnsi="Courier New" w:cs="Courier New"/>
+          <w:sz w:val="16"/>
+          <w:szCs w:val="16"/>
+        </w:rPr>
+        <w:t>…</w:t>
+      </w:r>
+    </w:p>
+    <w:p>
+      <w:pPr>
+        <w:spacing w:after="0" w:line="240" w:lineRule="auto"/>
+        <w:rPr>
+          <w:rFonts w:ascii="Courier New" w:hAnsi="Courier New" w:cs="Courier New"/>
+          <w:sz w:val="16"/>
+          <w:szCs w:val="16"/>
+        </w:rPr>
+      </w:pPr>
+      <w:r>
+        <w:rPr>
+          <w:rFonts w:ascii="Courier New" w:hAnsi="Courier New" w:cs="Courier New"/>
+          <w:sz w:val="16"/>
+          <w:szCs w:val="16"/>
+        </w:rPr>
+        <w:t xml:space="preserve">    </w:t>
+      </w:r>
+      <w:proofErr w:type="spellStart"/>
+      <w:r>
+        <w:rPr>
+          <w:rFonts w:ascii="Courier New" w:hAnsi="Courier New" w:cs="Courier New"/>
+          <w:sz w:val="16"/>
+          <w:szCs w:val="16"/>
+        </w:rPr>
+        <w:t>altia_flash</w:t>
+      </w:r>
+      <w:proofErr w:type="spellEnd"/>
+      <w:r>
+        <w:rPr>
+          <w:rFonts w:ascii="Courier New" w:hAnsi="Courier New" w:cs="Courier New"/>
+          <w:sz w:val="16"/>
+          <w:szCs w:val="16"/>
+        </w:rPr>
+        <w:t xml:space="preserve">       (</w:t>
+      </w:r>
+      <w:proofErr w:type="spellStart"/>
+      <w:r>
+        <w:rPr>
+          <w:rFonts w:ascii="Courier New" w:hAnsi="Courier New" w:cs="Courier New"/>
+          <w:sz w:val="16"/>
+          <w:szCs w:val="16"/>
+        </w:rPr>
+        <w:t>rx</w:t>
+      </w:r>
+      <w:proofErr w:type="spellEnd"/>
+      <w:r>
+        <w:rPr>
+          <w:rFonts w:ascii="Courier New" w:hAnsi="Courier New" w:cs="Courier New"/>
+          <w:sz w:val="16"/>
+          <w:szCs w:val="16"/>
+        </w:rPr>
+        <w:t>)    : ORIGIN = 0x10100000, LENGTH = 0x100000</w:t>
+      </w:r>
+    </w:p>
+    <w:p>
+      <w:pPr>
+        <w:spacing w:after="0" w:line="240" w:lineRule="auto"/>
+        <w:rPr>
+          <w:rFonts w:ascii="Courier New" w:hAnsi="Courier New" w:cs="Courier New"/>
+          <w:sz w:val="16"/>
+          <w:szCs w:val="16"/>
+        </w:rPr>
+      </w:pPr>
+      <w:r>
+        <w:rPr>
+          <w:rFonts w:ascii="Courier New" w:hAnsi="Courier New" w:cs="Courier New"/>
+          <w:sz w:val="16"/>
+          <w:szCs w:val="16"/>
+        </w:rPr>
+        <w:t>…</w:t>
+      </w:r>
+    </w:p>
+    <w:p>
+      <w:pPr>
+        <w:spacing w:after="0" w:line="240" w:lineRule="auto"/>
+        <w:rPr>
+          <w:rFonts w:ascii="Courier New" w:hAnsi="Courier New" w:cs="Courier New"/>
+          <w:sz w:val="16"/>
+          <w:szCs w:val="16"/>
+        </w:rPr>
+      </w:pPr>
+      <w:r>
+        <w:rPr>
+          <w:rFonts w:ascii="Courier New" w:hAnsi="Courier New" w:cs="Courier New"/>
+          <w:sz w:val="16"/>
+          <w:szCs w:val="16"/>
+        </w:rPr>
+        <w:t>}</w:t>
+      </w:r>
+    </w:p>
+    <w:p>
+      <w:pPr>
+        <w:spacing w:after="0" w:line="240" w:lineRule="auto"/>
+        <w:rPr>
+          <w:rFonts w:ascii="Courier New" w:hAnsi="Courier New" w:cs="Courier New"/>
+          <w:sz w:val="16"/>
+          <w:szCs w:val="16"/>
+        </w:rPr>
+      </w:pPr>
+      <w:r>
+        <w:rPr>
+          <w:rFonts w:ascii="Courier New" w:hAnsi="Courier New" w:cs="Courier New"/>
+          <w:sz w:val="16"/>
+          <w:szCs w:val="16"/>
+        </w:rPr>
+        <w:t>…</w:t>
+      </w:r>
+    </w:p>
+    <w:p>
+      <w:pPr>
+        <w:spacing w:after="0" w:line="240" w:lineRule="auto"/>
+        <w:rPr>
+          <w:rFonts w:ascii="Courier New" w:hAnsi="Courier New" w:cs="Courier New"/>
+          <w:sz w:val="16"/>
+          <w:szCs w:val="16"/>
+        </w:rPr>
+      </w:pPr>
+      <w:r>
+        <w:rPr>
+          <w:rFonts w:ascii="Courier New" w:hAnsi="Courier New" w:cs="Courier New"/>
+          <w:sz w:val="16"/>
+          <w:szCs w:val="16"/>
+        </w:rPr>
+        <w:t>SECTIONS</w:t>
+      </w:r>
+    </w:p>
+    <w:p>
+      <w:pPr>
+        <w:spacing w:after="0" w:line="240" w:lineRule="auto"/>
+        <w:rPr>
+          <w:rFonts w:ascii="Courier New" w:hAnsi="Courier New" w:cs="Courier New"/>
+          <w:sz w:val="16"/>
+          <w:szCs w:val="16"/>
+        </w:rPr>
+      </w:pPr>
+      <w:r>
+        <w:rPr>
+          <w:rFonts w:ascii="Courier New" w:hAnsi="Courier New" w:cs="Courier New"/>
+          <w:sz w:val="16"/>
+          <w:szCs w:val="16"/>
+        </w:rPr>
+        <w:t>{</w:t>
+      </w:r>
+    </w:p>
+    <w:p>
+      <w:pPr>
+        <w:spacing w:after="0" w:line="240" w:lineRule="auto"/>
+        <w:rPr>
+          <w:rFonts w:ascii="Courier New" w:hAnsi="Courier New" w:cs="Courier New"/>
+          <w:sz w:val="16"/>
+          <w:szCs w:val="16"/>
+        </w:rPr>
+      </w:pPr>
+      <w:r>
+        <w:rPr>
+          <w:rFonts w:ascii="Courier New" w:hAnsi="Courier New" w:cs="Courier New"/>
+          <w:sz w:val="16"/>
+          <w:szCs w:val="16"/>
+        </w:rPr>
+        <w:t>…</w:t>
+      </w:r>
+    </w:p>
+    <w:p>
+      <w:pPr>
+        <w:spacing w:after="0" w:line="240" w:lineRule="auto"/>
+        <w:rPr>
+          <w:rFonts w:ascii="Courier New" w:hAnsi="Courier New" w:cs="Courier New"/>
+          <w:sz w:val="16"/>
+          <w:szCs w:val="16"/>
+        </w:rPr>
+      </w:pPr>
+      <w:r>
+        <w:rPr>
+          <w:rFonts w:ascii="Courier New" w:hAnsi="Courier New" w:cs="Courier New"/>
+          <w:sz w:val="16"/>
+          <w:szCs w:val="16"/>
+        </w:rPr>
+        <w:t xml:space="preserve">    </w:t>
+      </w:r>
+      <w:r>
+        <w:rPr>
+          <w:rFonts w:ascii="Courier New" w:hAnsi="Courier New" w:cs="Courier New"/>
+          <w:sz w:val="16"/>
+          <w:szCs w:val="16"/>
+        </w:rPr>
+        <w:t>.</w:t>
+      </w:r>
+      <w:proofErr w:type="spellStart"/>
+      <w:r>
+        <w:rPr>
+          <w:rFonts w:ascii="Courier New" w:hAnsi="Courier New" w:cs="Courier New"/>
+          <w:sz w:val="16"/>
+          <w:szCs w:val="16"/>
+        </w:rPr>
+        <w:t>rodata</w:t>
+      </w:r>
+      <w:proofErr w:type="spellEnd"/>
+      <w:r>
+        <w:rPr>
+          <w:rFonts w:ascii="Courier New" w:hAnsi="Courier New" w:cs="Courier New"/>
+          <w:sz w:val="16"/>
+          <w:szCs w:val="16"/>
+        </w:rPr>
+        <w:t xml:space="preserve"> ORIGIN(</w:t>
+      </w:r>
+      <w:proofErr w:type="spellStart"/>
+      <w:r>
+        <w:rPr>
+          <w:rFonts w:ascii="Courier New" w:hAnsi="Courier New" w:cs="Courier New"/>
+          <w:sz w:val="16"/>
+          <w:szCs w:val="16"/>
+        </w:rPr>
+        <w:t>altia_flash</w:t>
+      </w:r>
+      <w:proofErr w:type="spellEnd"/>
+      <w:r>
+        <w:rPr>
+          <w:rFonts w:ascii="Courier New" w:hAnsi="Courier New" w:cs="Courier New"/>
+          <w:sz w:val="16"/>
+          <w:szCs w:val="16"/>
+        </w:rPr>
+        <w:t>) :</w:t>
+      </w:r>
+    </w:p>
+    <w:p>
+      <w:pPr>
+        <w:spacing w:after="0" w:line="240" w:lineRule="auto"/>
+        <w:rPr>
+          <w:rFonts w:ascii="Courier New" w:hAnsi="Courier New" w:cs="Courier New"/>
+          <w:sz w:val="16"/>
+          <w:szCs w:val="16"/>
+        </w:rPr>
+      </w:pPr>
+      <w:r>
+        <w:rPr>
+          <w:rFonts w:ascii="Courier New" w:hAnsi="Courier New" w:cs="Courier New"/>
+          <w:sz w:val="16"/>
+          <w:szCs w:val="16"/>
+        </w:rPr>
+        <w:t xml:space="preserve">    {</w:t>
+      </w:r>
+    </w:p>
+    <w:p>
+      <w:pPr>
+        <w:spacing w:after="0" w:line="240" w:lineRule="auto"/>
+        <w:rPr>
+          <w:rFonts w:ascii="Courier New" w:hAnsi="Courier New" w:cs="Courier New"/>
+          <w:sz w:val="16"/>
+          <w:szCs w:val="16"/>
+        </w:rPr>
+      </w:pPr>
+      <w:r>
+        <w:rPr>
+          <w:rFonts w:ascii="Courier New" w:hAnsi="Courier New" w:cs="Courier New"/>
+          <w:sz w:val="16"/>
+          <w:szCs w:val="16"/>
+        </w:rPr>
+        <w:t xml:space="preserve">        /* Read-only code (constants). */</w:t>
+      </w:r>
+    </w:p>
+    <w:p>
+      <w:pPr>
+        <w:spacing w:after="0" w:line="240" w:lineRule="auto"/>
+        <w:rPr>
+          <w:rFonts w:ascii="Courier New" w:hAnsi="Courier New" w:cs="Courier New"/>
+          <w:sz w:val="16"/>
+          <w:szCs w:val="16"/>
+        </w:rPr>
+      </w:pPr>
+      <w:r>
+        <w:rPr>
+          <w:rFonts w:ascii="Courier New" w:hAnsi="Courier New" w:cs="Courier New"/>
+          <w:sz w:val="16"/>
+          <w:szCs w:val="16"/>
+        </w:rPr>
+        <w:t xml:space="preserve">        __</w:t>
+      </w:r>
+      <w:proofErr w:type="spellStart"/>
+      <w:r>
+        <w:rPr>
+          <w:rFonts w:ascii="Courier New" w:hAnsi="Courier New" w:cs="Courier New"/>
+          <w:sz w:val="16"/>
+          <w:szCs w:val="16"/>
+        </w:rPr>
+        <w:t>altia_table_start</w:t>
+      </w:r>
+      <w:proofErr w:type="spellEnd"/>
+      <w:r>
+        <w:rPr>
+          <w:rFonts w:ascii="Courier New" w:hAnsi="Courier New" w:cs="Courier New"/>
+          <w:sz w:val="16"/>
+          <w:szCs w:val="16"/>
+        </w:rPr>
+        <w:t>__ = .;</w:t>
+      </w:r>
+    </w:p>
+    <w:p>
+      <w:pPr>
+        <w:spacing w:after="0" w:line="240" w:lineRule="auto"/>
+        <w:rPr>
+          <w:rFonts w:ascii="Courier New" w:hAnsi="Courier New" w:cs="Courier New"/>
+          <w:sz w:val="16"/>
+          <w:szCs w:val="16"/>
+        </w:rPr>
+      </w:pPr>
+      <w:r>
+        <w:rPr>
+          <w:rFonts w:ascii="Courier New" w:hAnsi="Courier New" w:cs="Courier New"/>
+          <w:sz w:val="16"/>
+          <w:szCs w:val="16"/>
+        </w:rPr>
+        <w:t xml:space="preserve">        KEEP(*</w:t>
+      </w:r>
+      <w:proofErr w:type="spellStart"/>
+      <w:r>
+        <w:rPr>
+          <w:rFonts w:ascii="Courier New" w:hAnsi="Courier New" w:cs="Courier New"/>
+          <w:sz w:val="16"/>
+          <w:szCs w:val="16"/>
+        </w:rPr>
+        <w:t>altia_table_bin.o</w:t>
+      </w:r>
+      <w:proofErr w:type="spellEnd"/>
+      <w:r>
+        <w:rPr>
+          <w:rFonts w:ascii="Courier New" w:hAnsi="Courier New" w:cs="Courier New"/>
+          <w:sz w:val="16"/>
+          <w:szCs w:val="16"/>
+        </w:rPr>
+        <w:t>(.data))</w:t>
+      </w:r>
+    </w:p>
+    <w:p>
+      <w:pPr>
+        <w:spacing w:after="0" w:line="240" w:lineRule="auto"/>
+        <w:rPr>
+          <w:rFonts w:ascii="Courier New" w:hAnsi="Courier New" w:cs="Courier New"/>
+          <w:sz w:val="16"/>
+          <w:szCs w:val="16"/>
+        </w:rPr>
+      </w:pPr>
+      <w:r>
+        <w:rPr>
+          <w:rFonts w:ascii="Courier New" w:hAnsi="Courier New" w:cs="Courier New"/>
+          <w:sz w:val="16"/>
+          <w:szCs w:val="16"/>
+        </w:rPr>
+        <w:t xml:space="preserve">        __</w:t>
+      </w:r>
+      <w:proofErr w:type="spellStart"/>
+      <w:r>
+        <w:rPr>
+          <w:rFonts w:ascii="Courier New" w:hAnsi="Courier New" w:cs="Courier New"/>
+          <w:sz w:val="16"/>
+          <w:szCs w:val="16"/>
+        </w:rPr>
+        <w:t>altia_table_end</w:t>
+      </w:r>
+      <w:proofErr w:type="spellEnd"/>
+      <w:r>
+        <w:rPr>
+          <w:rFonts w:ascii="Courier New" w:hAnsi="Courier New" w:cs="Courier New"/>
+          <w:sz w:val="16"/>
+          <w:szCs w:val="16"/>
+        </w:rPr>
+        <w:t>__ = .;</w:t>
+      </w:r>
+    </w:p>
+    <w:p>
+      <w:pPr>
+        <w:spacing w:after="0" w:line="240" w:lineRule="auto"/>
+        <w:rPr>
+          <w:rFonts w:ascii="Courier New" w:hAnsi="Courier New" w:cs="Courier New"/>
+          <w:sz w:val="16"/>
+          <w:szCs w:val="16"/>
+        </w:rPr>
+      </w:pPr>
+      <w:r>
+        <w:rPr>
+          <w:rFonts w:ascii="Courier New" w:hAnsi="Courier New" w:cs="Courier New"/>
+          <w:sz w:val="16"/>
+          <w:szCs w:val="16"/>
+        </w:rPr>
+        <w:t xml:space="preserve">        __</w:t>
+      </w:r>
+      <w:proofErr w:type="spellStart"/>
+      <w:r>
+        <w:rPr>
+          <w:rFonts w:ascii="Courier New" w:hAnsi="Courier New" w:cs="Courier New"/>
+          <w:sz w:val="16"/>
+          <w:szCs w:val="16"/>
+        </w:rPr>
+        <w:t>altia_images_start</w:t>
+      </w:r>
+      <w:proofErr w:type="spellEnd"/>
+      <w:r>
+        <w:rPr>
+          <w:rFonts w:ascii="Courier New" w:hAnsi="Courier New" w:cs="Courier New"/>
+          <w:sz w:val="16"/>
+          <w:szCs w:val="16"/>
+        </w:rPr>
+        <w:t>__ = .;</w:t>
+      </w:r>
+    </w:p>
+    <w:p>
+      <w:pPr>
+        <w:spacing w:after="0" w:line="240" w:lineRule="auto"/>
+        <w:rPr>
+          <w:rFonts w:ascii="Courier New" w:hAnsi="Courier New" w:cs="Courier New"/>
+          <w:sz w:val="16"/>
+          <w:szCs w:val="16"/>
+        </w:rPr>
+      </w:pPr>
+      <w:r>
+        <w:rPr>
+          <w:rFonts w:ascii="Courier New" w:hAnsi="Courier New" w:cs="Courier New"/>
+          <w:sz w:val="16"/>
+          <w:szCs w:val="16"/>
+        </w:rPr>
+        <w:t xml:space="preserve">        KEEP(*</w:t>
+      </w:r>
+      <w:proofErr w:type="spellStart"/>
+      <w:r>
+        <w:rPr>
+          <w:rFonts w:ascii="Courier New" w:hAnsi="Courier New" w:cs="Courier New"/>
+          <w:sz w:val="16"/>
+          <w:szCs w:val="16"/>
+        </w:rPr>
+        <w:t>altia_images_bin.o</w:t>
+      </w:r>
+      <w:proofErr w:type="spellEnd"/>
+      <w:r>
+        <w:rPr>
+          <w:rFonts w:ascii="Courier New" w:hAnsi="Courier New" w:cs="Courier New"/>
+          <w:sz w:val="16"/>
+          <w:szCs w:val="16"/>
+        </w:rPr>
+        <w:t>(.data))</w:t>
+      </w:r>
+    </w:p>
+    <w:p>
+      <w:pPr>
+        <w:spacing w:after="0" w:line="240" w:lineRule="auto"/>
+        <w:rPr>
+          <w:rFonts w:ascii="Courier New" w:hAnsi="Courier New" w:cs="Courier New"/>
+          <w:sz w:val="16"/>
+          <w:szCs w:val="16"/>
+        </w:rPr>
+      </w:pPr>
+      <w:r>
+        <w:rPr>
+          <w:rFonts w:ascii="Courier New" w:hAnsi="Courier New" w:cs="Courier New"/>
+          <w:sz w:val="16"/>
+          <w:szCs w:val="16"/>
+        </w:rPr>
+        <w:t xml:space="preserve">        __</w:t>
+      </w:r>
+      <w:proofErr w:type="spellStart"/>
+      <w:r>
+        <w:rPr>
+          <w:rFonts w:ascii="Courier New" w:hAnsi="Courier New" w:cs="Courier New"/>
+          <w:sz w:val="16"/>
+          <w:szCs w:val="16"/>
+        </w:rPr>
+        <w:t>altia_images_end</w:t>
+      </w:r>
+      <w:proofErr w:type="spellEnd"/>
+      <w:r>
+        <w:rPr>
+          <w:rFonts w:ascii="Courier New" w:hAnsi="Courier New" w:cs="Courier New"/>
+          <w:sz w:val="16"/>
+          <w:szCs w:val="16"/>
+        </w:rPr>
+        <w:t>__ = .;</w:t>
+      </w:r>
+    </w:p>
+    <w:p>
+      <w:pPr>
+        <w:spacing w:after="0" w:line="240" w:lineRule="auto"/>
+        <w:rPr>
+          <w:rFonts w:ascii="Courier New" w:hAnsi="Courier New" w:cs="Courier New"/>
+          <w:sz w:val="16"/>
+          <w:szCs w:val="16"/>
+        </w:rPr>
+      </w:pPr>
+      <w:r>
+        <w:rPr>
+          <w:rFonts w:ascii="Courier New" w:hAnsi="Courier New" w:cs="Courier New"/>
+          <w:sz w:val="16"/>
+          <w:szCs w:val="16"/>
+        </w:rPr>
+        <w:t xml:space="preserve">        __</w:t>
+      </w:r>
+      <w:proofErr w:type="spellStart"/>
+      <w:r>
+        <w:rPr>
+          <w:rFonts w:ascii="Courier New" w:hAnsi="Courier New" w:cs="Courier New"/>
+          <w:sz w:val="16"/>
+          <w:szCs w:val="16"/>
+        </w:rPr>
+        <w:t>altia_fonts_start</w:t>
+      </w:r>
+      <w:proofErr w:type="spellEnd"/>
+      <w:r>
+        <w:rPr>
+          <w:rFonts w:ascii="Courier New" w:hAnsi="Courier New" w:cs="Courier New"/>
+          <w:sz w:val="16"/>
+          <w:szCs w:val="16"/>
+        </w:rPr>
+        <w:t>__ = .;</w:t>
+      </w:r>
+    </w:p>
+    <w:p>
+      <w:pPr>
+        <w:spacing w:after="0" w:line="240" w:lineRule="auto"/>
+        <w:rPr>
+          <w:rFonts w:ascii="Courier New" w:hAnsi="Courier New" w:cs="Courier New"/>
+          <w:sz w:val="16"/>
+          <w:szCs w:val="16"/>
+        </w:rPr>
+      </w:pPr>
+      <w:r>
+        <w:rPr>
+          <w:rFonts w:ascii="Courier New" w:hAnsi="Courier New" w:cs="Courier New"/>
+          <w:sz w:val="16"/>
+          <w:szCs w:val="16"/>
+        </w:rPr>
+        <w:t xml:space="preserve">        KEEP(*</w:t>
+      </w:r>
+      <w:proofErr w:type="spellStart"/>
+      <w:r>
+        <w:rPr>
+          <w:rFonts w:ascii="Courier New" w:hAnsi="Courier New" w:cs="Courier New"/>
+          <w:sz w:val="16"/>
+          <w:szCs w:val="16"/>
+        </w:rPr>
+        <w:t>altia_fonts_bin.o</w:t>
+      </w:r>
+      <w:proofErr w:type="spellEnd"/>
+      <w:r>
+        <w:rPr>
+          <w:rFonts w:ascii="Courier New" w:hAnsi="Courier New" w:cs="Courier New"/>
+          <w:sz w:val="16"/>
+          <w:szCs w:val="16"/>
+        </w:rPr>
+        <w:t xml:space="preserve">(.data))        </w:t>
+      </w:r>
+    </w:p>
+    <w:p>
+      <w:pPr>
+        <w:spacing w:after="0" w:line="240" w:lineRule="auto"/>
+        <w:rPr>
+          <w:rFonts w:ascii="Courier New" w:hAnsi="Courier New" w:cs="Courier New"/>
+          <w:sz w:val="16"/>
+          <w:szCs w:val="16"/>
+        </w:rPr>
+      </w:pPr>
+      <w:r>
+        <w:rPr>
+          <w:rFonts w:ascii="Courier New" w:hAnsi="Courier New" w:cs="Courier New"/>
+          <w:sz w:val="16"/>
+          <w:szCs w:val="16"/>
+        </w:rPr>
+        <w:t xml:space="preserve">        __</w:t>
+      </w:r>
+      <w:proofErr w:type="spellStart"/>
+      <w:r>
+        <w:rPr>
+          <w:rFonts w:ascii="Courier New" w:hAnsi="Courier New" w:cs="Courier New"/>
+          <w:sz w:val="16"/>
+          <w:szCs w:val="16"/>
+        </w:rPr>
+        <w:t>altia_fonts_end</w:t>
+      </w:r>
+      <w:proofErr w:type="spellEnd"/>
+      <w:r>
+        <w:rPr>
+          <w:rFonts w:ascii="Courier New" w:hAnsi="Courier New" w:cs="Courier New"/>
+          <w:sz w:val="16"/>
+          <w:szCs w:val="16"/>
+        </w:rPr>
+        <w:t>__ = .;</w:t>
+      </w:r>
+    </w:p>
+    <w:p>
+      <w:pPr>
+        <w:spacing w:after="0" w:line="240" w:lineRule="auto"/>
+        <w:rPr>
+          <w:rFonts w:ascii="Courier New" w:hAnsi="Courier New" w:cs="Courier New"/>
+          <w:sz w:val="16"/>
+          <w:szCs w:val="16"/>
+        </w:rPr>
+      </w:pPr>
+      <w:r>
+        <w:rPr>
+          <w:rFonts w:ascii="Courier New" w:hAnsi="Courier New" w:cs="Courier New"/>
+          <w:sz w:val="16"/>
+          <w:szCs w:val="16"/>
+        </w:rPr>
+        <w:t xml:space="preserve">    } &gt; </w:t>
+      </w:r>
+      <w:proofErr w:type="spellStart"/>
+      <w:r>
+        <w:rPr>
+          <w:rFonts w:ascii="Courier New" w:hAnsi="Courier New" w:cs="Courier New"/>
+          <w:sz w:val="16"/>
+          <w:szCs w:val="16"/>
+        </w:rPr>
+        <w:t>altia_flash</w:t>
+      </w:r>
+      <w:proofErr w:type="spellEnd"/>
+    </w:p>
+    <w:p>
+      <w:pPr>
+        <w:spacing w:after="0" w:line="240" w:lineRule="auto"/>
+        <w:rPr>
+          <w:rFonts w:ascii="Courier New" w:hAnsi="Courier New" w:cs="Courier New"/>
+          <w:sz w:val="16"/>
+          <w:szCs w:val="16"/>
+        </w:rPr>
+      </w:pPr>
+      <w:r>
+        <w:rPr>
+          <w:rFonts w:ascii="Courier New" w:hAnsi="Courier New" w:cs="Courier New"/>
+          <w:sz w:val="16"/>
+          <w:szCs w:val="16"/>
+        </w:rPr>
+        <w:t>…</w:t>
+      </w:r>
+    </w:p>
+    <w:p>
+      <w:pPr>
+        <w:spacing w:after="0" w:line="240" w:lineRule="auto"/>
+        <w:rPr>
+          <w:rFonts w:ascii="Courier New" w:hAnsi="Courier New" w:cs="Courier New"/>
+          <w:sz w:val="16"/>
+          <w:szCs w:val="16"/>
+        </w:rPr>
+      </w:pPr>
+      <w:r>
+        <w:rPr>
+          <w:rFonts w:ascii="Courier New" w:hAnsi="Courier New" w:cs="Courier New"/>
+          <w:sz w:val="16"/>
+          <w:szCs w:val="16"/>
+        </w:rPr>
+        <w:t>}</w:t>
+      </w:r>
+    </w:p>
+    <w:p/>
+    <w:p>
+      <w:r>
+        <w:t>When this is done the project can be build.</w:t>
       </w:r>
     </w:p>
     <w:p>

</xml_diff>